<commit_message>
docs: Diario de grupo(Reuniones)
Pequeña corrección del diario de reuniones.
</commit_message>
<xml_diff>
--- a/Diario de reuniones - EGC.docx
+++ b/Diario de reuniones - EGC.docx
@@ -291,13 +291,7 @@
         <w:tab/>
       </w:r>
       <w:r>
-        <w:t>Tuvimos otra reunión de reparto de tareas</w:t>
-      </w:r>
-      <w:r>
-        <w:t xml:space="preserve"> </w:t>
-      </w:r>
-      <w:r>
-        <w:t>y hablamos de futuras tareas, cuyas correspondientes issues se fueron registrando en GitHub los días posteriores.</w:t>
+        <w:t>Tuvimos otra reunión de reparto de tareas y hablamos de futuras tareas, cuyas correspondientes issues se fueron registrando en GitHub los días posteriores.</w:t>
       </w:r>
     </w:p>
     <w:p>
@@ -309,8 +303,13 @@
     <w:p>
       <w:r>
         <w:tab/>
-        <w:t>Para concluir tomamos la decisión de no vincular el registro con PayPal.</w:t>
-      </w:r>
+        <w:t xml:space="preserve">Para concluir tomamos la decisión de no </w:t>
+      </w:r>
+      <w:r>
+        <w:t>vincular el registro con PayPal, y de simular el uso de una tarjeta de crédito en su lugar.</w:t>
+      </w:r>
+      <w:bookmarkStart w:id="0" w:name="_GoBack"/>
+      <w:bookmarkEnd w:id="0"/>
     </w:p>
     <w:p/>
     <w:p>
@@ -367,8 +366,6 @@
         <w:lastRenderedPageBreak/>
         <w:t>registro como atributos a los usuarios y por último la creación de un formulario de confirmación y la unión de éste con el de registro.</w:t>
       </w:r>
-      <w:bookmarkStart w:id="0" w:name="_GoBack"/>
-      <w:bookmarkEnd w:id="0"/>
     </w:p>
     <w:p/>
     <w:p/>

</xml_diff>